<commit_message>
Updated graphs for step-wise model
</commit_message>
<xml_diff>
--- a/breast cancer/Predicting Presence of Breast Cancer.docx
+++ b/breast cancer/Predicting Presence of Breast Cancer.docx
@@ -2035,25 +2035,7 @@
         <w:t xml:space="preserve">The sensitivity, specificity, and accuracy were calculated for both the cancer training and test data. </w:t>
       </w:r>
       <w:r>
-        <w:t xml:space="preserve">For training data, the specificity is calculated to be 20/48 = 0.42, sensitivity was calculated to be 28/39 = 0.72, and accuracy was calculated to be 0.55. For test data, the </w:t>
-      </w:r>
-      <w:r>
-        <w:t>specificity is calculated to be</w:t>
-      </w:r>
-      <w:r>
-        <w:t xml:space="preserve"> 31</w:t>
-      </w:r>
-      <w:r>
-        <w:t>/48 = 0.42, sen</w:t>
-      </w:r>
-      <w:r>
-        <w:t>sitivity was calculated to be 35/39 = 0.9</w:t>
-      </w:r>
-      <w:r>
-        <w:t xml:space="preserve">2, and accuracy was calculated to be </w:t>
-      </w:r>
-      <w:r>
-        <w:t xml:space="preserve">0.76. </w:t>
+        <w:t xml:space="preserve">For training data, the specificity is calculated to be 20/48 = 0.42, sensitivity was calculated to be 28/39 = 0.72, and accuracy was calculated to be 0.55. For test data, the specificity is calculated to be 31/48 = 0.42, sensitivity was calculated to be 35/39 = 0.92, and accuracy was calculated to be 0.76. </w:t>
       </w:r>
       <w:r>
         <w:t xml:space="preserve">The high sensitivity appropriately identifies patients </w:t>
@@ -2377,13 +2359,16 @@
     </w:p>
     <w:p>
       <w:r>
+        <w:t>A.</w:t>
+      </w:r>
+      <w:r>
         <w:rPr>
           <w:noProof/>
         </w:rPr>
         <w:drawing>
-          <wp:inline distT="0" distB="0" distL="0" distR="0" wp14:anchorId="7F21BCC0" wp14:editId="1AA9B0F5">
-            <wp:extent cx="2882494" cy="1790700"/>
-            <wp:effectExtent l="0" t="0" r="635" b="0"/>
+          <wp:inline distT="0" distB="0" distL="0" distR="0" wp14:anchorId="7F21BCC0" wp14:editId="146AC4CB">
+            <wp:extent cx="2681703" cy="1665962"/>
+            <wp:effectExtent l="0" t="0" r="0" b="0"/>
             <wp:docPr id="10" name="Picture 10"/>
             <wp:cNvGraphicFramePr>
               <a:graphicFrameLocks xmlns:a="http://schemas.openxmlformats.org/drawingml/2006/main" noChangeAspect="1"/>
@@ -2410,7 +2395,7 @@
                   <pic:spPr>
                     <a:xfrm>
                       <a:off x="0" y="0"/>
-                      <a:ext cx="2977959" cy="1850006"/>
+                      <a:ext cx="2779204" cy="1726533"/>
                     </a:xfrm>
                     <a:prstGeom prst="rect">
                       <a:avLst/>
@@ -2423,13 +2408,22 @@
         </w:drawing>
       </w:r>
       <w:r>
+        <w:t>B.</w:t>
+      </w:r>
+      <w:r>
         <w:rPr>
           <w:noProof/>
         </w:rPr>
+        <w:t xml:space="preserve"> </w:t>
+      </w:r>
+      <w:r>
+        <w:rPr>
+          <w:noProof/>
+        </w:rPr>
         <w:drawing>
-          <wp:inline distT="0" distB="0" distL="0" distR="0" wp14:anchorId="76B6B3F7" wp14:editId="1A545798">
-            <wp:extent cx="2628900" cy="1866632"/>
-            <wp:effectExtent l="0" t="0" r="0" b="635"/>
+          <wp:inline distT="0" distB="0" distL="0" distR="0" wp14:anchorId="776348A2" wp14:editId="36E654FB">
+            <wp:extent cx="2434490" cy="1728592"/>
+            <wp:effectExtent l="0" t="0" r="4445" b="0"/>
             <wp:docPr id="14" name="Picture 14"/>
             <wp:cNvGraphicFramePr>
               <a:graphicFrameLocks xmlns:a="http://schemas.openxmlformats.org/drawingml/2006/main" noChangeAspect="1"/>
@@ -2456,7 +2450,7 @@
                   <pic:spPr>
                     <a:xfrm>
                       <a:off x="0" y="0"/>
-                      <a:ext cx="2668135" cy="1894490"/>
+                      <a:ext cx="2475849" cy="1757959"/>
                     </a:xfrm>
                     <a:prstGeom prst="rect">
                       <a:avLst/>
@@ -2574,11 +2568,7 @@
         <w:t xml:space="preserve">A box and whisker plot was constructed to measure BMI levels across different ages. BMI levels were categorized into the following levels: Underweight (less than 19 kg/m2), Normal (19 to 25 kg/m2), Overweight (25 to 30 kg/m2), and Obese (over 30 kg/m2). </w:t>
       </w:r>
       <w:r>
-        <w:t xml:space="preserve">Age distribution is more well distributed for individuals with a normal BMI. The median age for obesity and overweight BMI levels tends to be individuals who are older in age, approximately 58-63 years. The median age </w:t>
-      </w:r>
-      <w:r>
-        <w:lastRenderedPageBreak/>
-        <w:t xml:space="preserve">of underweight BMI levels are found more in younger adults, who are approximately 36-38 years old. </w:t>
+        <w:t xml:space="preserve">Age distribution is more well distributed for individuals with a normal BMI. The median age for obesity and overweight BMI levels tends to be individuals who are older in age, approximately 58-63 years. The median age of underweight BMI levels are found more in younger adults, who are approximately 36-38 years old. </w:t>
       </w:r>
     </w:p>
     <w:p>
@@ -2619,14 +2609,13 @@
       </w:r>
       <w:r>
         <w:rPr>
-          <w:rFonts w:ascii="Helvetica" w:hAnsi="Helvetica" w:cs="Helvetica"/>
           <w:noProof/>
         </w:rPr>
         <w:drawing>
-          <wp:inline distT="0" distB="0" distL="0" distR="0" wp14:anchorId="6ECF25AB" wp14:editId="04D3881F">
-            <wp:extent cx="2632452" cy="1627844"/>
+          <wp:inline distT="0" distB="0" distL="0" distR="0" wp14:anchorId="5DD85978" wp14:editId="7AF90750">
+            <wp:extent cx="2705622" cy="1703070"/>
             <wp:effectExtent l="0" t="0" r="0" b="0"/>
-            <wp:docPr id="4" name="Picture 4"/>
+            <wp:docPr id="6" name="Picture 6"/>
             <wp:cNvGraphicFramePr>
               <a:graphicFrameLocks xmlns:a="http://schemas.openxmlformats.org/drawingml/2006/main" noChangeAspect="1"/>
             </wp:cNvGraphicFramePr>
@@ -2634,10 +2623,8 @@
               <a:graphicData uri="http://schemas.openxmlformats.org/drawingml/2006/picture">
                 <pic:pic xmlns:pic="http://schemas.openxmlformats.org/drawingml/2006/picture">
                   <pic:nvPicPr>
-                    <pic:cNvPr id="0" name="Picture 1"/>
-                    <pic:cNvPicPr>
-                      <a:picLocks noChangeAspect="1" noChangeArrowheads="1"/>
-                    </pic:cNvPicPr>
+                    <pic:cNvPr id="6" name="Screen Shot 2018-09-06 at 7.38.52 PM.png"/>
+                    <pic:cNvPicPr/>
                   </pic:nvPicPr>
                   <pic:blipFill>
                     <a:blip r:embed="rId16">
@@ -2647,23 +2634,18 @@
                         </a:ext>
                       </a:extLst>
                     </a:blip>
-                    <a:srcRect/>
                     <a:stretch>
                       <a:fillRect/>
                     </a:stretch>
                   </pic:blipFill>
-                  <pic:spPr bwMode="auto">
+                  <pic:spPr>
                     <a:xfrm>
                       <a:off x="0" y="0"/>
-                      <a:ext cx="2682563" cy="1658831"/>
+                      <a:ext cx="2748181" cy="1729859"/>
                     </a:xfrm>
                     <a:prstGeom prst="rect">
                       <a:avLst/>
                     </a:prstGeom>
-                    <a:noFill/>
-                    <a:ln>
-                      <a:noFill/>
-                    </a:ln>
                   </pic:spPr>
                 </pic:pic>
               </a:graphicData>
@@ -2685,8 +2667,8 @@
           <w:noProof/>
         </w:rPr>
         <w:drawing>
-          <wp:inline distT="0" distB="0" distL="0" distR="0" wp14:anchorId="7C79E953" wp14:editId="7C5F500D">
-            <wp:extent cx="2544914" cy="1615857"/>
+          <wp:inline distT="0" distB="0" distL="0" distR="0" wp14:anchorId="7C79E953" wp14:editId="4CFE5249">
+            <wp:extent cx="2668044" cy="1694037"/>
             <wp:effectExtent l="0" t="0" r="0" b="0"/>
             <wp:docPr id="13" name="Picture 13"/>
             <wp:cNvGraphicFramePr>
@@ -2714,7 +2696,7 @@
                   <pic:spPr>
                     <a:xfrm>
                       <a:off x="0" y="0"/>
-                      <a:ext cx="2574591" cy="1634700"/>
+                      <a:ext cx="2750202" cy="1746202"/>
                     </a:xfrm>
                     <a:prstGeom prst="rect">
                       <a:avLst/>
@@ -2840,6 +2822,13 @@
         </w:rPr>
         <w:t>most similar to the total model, with metrics slightly improved</w:t>
       </w:r>
+      <w:r>
+        <w:rPr>
+          <w:sz w:val="26"/>
+          <w:szCs w:val="26"/>
+        </w:rPr>
+        <w:t xml:space="preserve"> in terms of performance. The data points more closely follow the sigmoidal line. </w:t>
+      </w:r>
     </w:p>
     <w:p>
       <w:pPr>
@@ -2987,6 +2976,13 @@
           <w:b/>
         </w:rPr>
       </w:pPr>
+    </w:p>
+    <w:p>
+      <w:pPr>
+        <w:rPr>
+          <w:b/>
+        </w:rPr>
+      </w:pPr>
       <w:r>
         <w:rPr>
           <w:b/>
@@ -3024,166 +3020,169 @@
       <w:r>
         <w:t>library(boot)</w:t>
       </w:r>
+    </w:p>
+    <w:p>
+      <w:r>
+        <w:t>install.packages("corrplot")</w:t>
+      </w:r>
+    </w:p>
+    <w:p>
+      <w:r>
+        <w:t>library(corrplot)</w:t>
+      </w:r>
+    </w:p>
+    <w:p/>
+    <w:p>
+      <w:r>
+        <w:t>cancer = read.csv("/Users/pooja.vasudevan/Downloads/cancerdata.csv")</w:t>
+      </w:r>
+    </w:p>
+    <w:p>
+      <w:r>
+        <w:t>summary(cancer)</w:t>
+      </w:r>
+    </w:p>
+    <w:p>
+      <w:r>
+        <w:t>str(cancer)</w:t>
+      </w:r>
+    </w:p>
+    <w:p>
+      <w:r>
+        <w:t>print(head(cancer, n=4))</w:t>
+      </w:r>
+    </w:p>
+    <w:p>
+      <w:r>
+        <w:t>View(cancer)</w:t>
+      </w:r>
+    </w:p>
+    <w:p/>
+    <w:p>
+      <w:r>
+        <w:t>#Data Wrangling</w:t>
+      </w:r>
+    </w:p>
+    <w:p>
+      <w:r>
+        <w:t>cancer$BMI_scale &lt;- (cancer$BMI-mean(cancer$BMI))/sd(cancer$BMI)</w:t>
+      </w:r>
+    </w:p>
+    <w:p>
+      <w:r>
+        <w:t>cancer$target[cancer$Classification==2]=1</w:t>
+      </w:r>
+    </w:p>
+    <w:p>
+      <w:r>
+        <w:t>cancer$target[cancer$Classification==1]=0</w:t>
+      </w:r>
+    </w:p>
+    <w:p>
+      <w:r>
+        <w:t>View(cancer)</w:t>
+      </w:r>
+    </w:p>
+    <w:p>
+      <w:r>
+        <w:t>mod &lt;- glm(formula=target ~ Age+BMI+Glucose+HOMA+Insulin+Leptin+Adiponectin+Resistin, family=binomial, data=cancer)</w:t>
+      </w:r>
+    </w:p>
+    <w:p>
+      <w:r>
+        <w:t>step.mod &lt;- step(mod)</w:t>
+      </w:r>
+      <w:r>
+        <w:t xml:space="preserve"> #Step-wise model</w:t>
+      </w:r>
       <w:bookmarkStart w:id="0" w:name="_GoBack"/>
       <w:bookmarkEnd w:id="0"/>
     </w:p>
     <w:p>
       <w:r>
-        <w:t>install.packages("corrplot")</w:t>
-      </w:r>
-    </w:p>
-    <w:p>
-      <w:r>
-        <w:t>library(corrplot)</w:t>
+        <w:t>step.mod</w:t>
+      </w:r>
+    </w:p>
+    <w:p>
+      <w:r>
+        <w:t>summary(step.mod)</w:t>
       </w:r>
     </w:p>
     <w:p/>
     <w:p>
       <w:r>
-        <w:t>cancer = read.csv("/Users/pooja.vasudevan/Downloads/cancerdata.csv")</w:t>
-      </w:r>
-    </w:p>
-    <w:p>
-      <w:r>
-        <w:t>summary(cancer)</w:t>
-      </w:r>
-    </w:p>
-    <w:p>
-      <w:r>
-        <w:t>str(cancer)</w:t>
-      </w:r>
-    </w:p>
-    <w:p>
-      <w:r>
-        <w:t>print(head(cancer, n=4))</w:t>
-      </w:r>
-    </w:p>
-    <w:p>
-      <w:r>
-        <w:t>View(cancer)</w:t>
+        <w:t>#Cancer Train and Test Data</w:t>
+      </w:r>
+    </w:p>
+    <w:p>
+      <w:r>
+        <w:t>set.seed(88)</w:t>
+      </w:r>
+    </w:p>
+    <w:p>
+      <w:r>
+        <w:t>split = sample.split(cancer$target, SplitRatio = 0.75)</w:t>
+      </w:r>
+    </w:p>
+    <w:p>
+      <w:r>
+        <w:t>cancerTrain = subset(cancer, split==TRUE)</w:t>
+      </w:r>
+    </w:p>
+    <w:p>
+      <w:r>
+        <w:t>View(cancerTrain)</w:t>
+      </w:r>
+    </w:p>
+    <w:p>
+      <w:r>
+        <w:t>cancerTest = subset(cancer, split==FALSE)</w:t>
+      </w:r>
+    </w:p>
+    <w:p>
+      <w:r>
+        <w:t>head(cancerTrain)</w:t>
+      </w:r>
+    </w:p>
+    <w:p>
+      <w:r>
+        <w:t>CancerLog = glm(target ~ Age+BMI+Glucose+HOMA+Insulin+Leptin+Adiponectin+Resistin, family=binomial, data=cancerTrain)</w:t>
+      </w:r>
+    </w:p>
+    <w:p>
+      <w:r>
+        <w:t>final.mod2 &lt;- step(CancerLog) #Step-wise model</w:t>
+      </w:r>
+    </w:p>
+    <w:p>
+      <w:r>
+        <w:t>plot(final.mod2)</w:t>
+      </w:r>
+    </w:p>
+    <w:p>
+      <w:r>
+        <w:t>summary(CancerLog)</w:t>
+      </w:r>
+    </w:p>
+    <w:p>
+      <w:r>
+        <w:t>View(cancerTest)</w:t>
+      </w:r>
+    </w:p>
+    <w:p>
+      <w:r>
+        <w:t>cancerTrain$predictTrain = predict(CancerLog, type="response")</w:t>
+      </w:r>
+    </w:p>
+    <w:p>
+      <w:r>
+        <w:t>pred = predict(CancerLog, newData=cancerTest, type="response")</w:t>
       </w:r>
     </w:p>
     <w:p/>
     <w:p>
       <w:r>
-        <w:t>#Data Wrangling</w:t>
-      </w:r>
-    </w:p>
-    <w:p>
-      <w:r>
-        <w:t>cancer$BMI_scale &lt;- (cancer$BMI-mean(cancer$BMI))/sd(cancer$BMI)</w:t>
-      </w:r>
-    </w:p>
-    <w:p>
-      <w:r>
-        <w:t>cancer$target[cancer$Classification==2]=1</w:t>
-      </w:r>
-    </w:p>
-    <w:p>
-      <w:r>
-        <w:t>cancer$target[cancer$Classification==1]=0</w:t>
-      </w:r>
-    </w:p>
-    <w:p>
-      <w:r>
-        <w:t>View(cancer)</w:t>
-      </w:r>
-    </w:p>
-    <w:p>
-      <w:r>
-        <w:t>mod &lt;- glm(formula=target ~ Age+BMI+Glucose+HOMA+Insulin+Leptin+Adiponectin+Resistin, family=binomial, data=cancer)</w:t>
-      </w:r>
-    </w:p>
-    <w:p>
-      <w:r>
-        <w:t>step.mod &lt;- step(mod)</w:t>
-      </w:r>
-    </w:p>
-    <w:p>
-      <w:r>
-        <w:t>step.mod</w:t>
-      </w:r>
-    </w:p>
-    <w:p>
-      <w:r>
-        <w:t>summary(mod)</w:t>
-      </w:r>
-    </w:p>
-    <w:p>
-      <w:r>
-        <w:t>plot(mod)</w:t>
-      </w:r>
-    </w:p>
-    <w:p/>
-    <w:p>
-      <w:r>
-        <w:t>set.seed(88)</w:t>
-      </w:r>
-    </w:p>
-    <w:p>
-      <w:r>
-        <w:t>split = sample.split(cancer$target, SplitRatio = 0.75)</w:t>
-      </w:r>
-    </w:p>
-    <w:p>
-      <w:r>
-        <w:t>cancerTrain = subset(cancer, split==TRUE)</w:t>
-      </w:r>
-    </w:p>
-    <w:p>
-      <w:r>
-        <w:t>View(cancerTrain)</w:t>
-      </w:r>
-    </w:p>
-    <w:p>
-      <w:r>
-        <w:t>cancerTest = subset(cancer, split==FALSE)</w:t>
-      </w:r>
-    </w:p>
-    <w:p>
-      <w:r>
-        <w:t>head(cancerTrain)</w:t>
-      </w:r>
-    </w:p>
-    <w:p>
-      <w:r>
-        <w:t>CancerLog = glm(target ~ Age+BMI+Glucose+HOMA+Insulin+Leptin+Adiponectin+Resistin, family=binomial, data=cancerTrain)</w:t>
-      </w:r>
-    </w:p>
-    <w:p>
-      <w:r>
-        <w:t>final.mod2 &lt;- step(CancerLog)</w:t>
-      </w:r>
-    </w:p>
-    <w:p>
-      <w:r>
-        <w:t>summary(CancerLog)</w:t>
-      </w:r>
-    </w:p>
-    <w:p>
-      <w:r>
-        <w:t>View(cancerTest)</w:t>
-      </w:r>
-    </w:p>
-    <w:p>
-      <w:r>
-        <w:t>cancerTrain$predictTrain = predict(CancerLog, type="response")</w:t>
-      </w:r>
-    </w:p>
-    <w:p>
-      <w:r>
-        <w:t>pred = predict(CancerLog, newData=cancerTest, type="response")</w:t>
-      </w:r>
-    </w:p>
-    <w:p/>
-    <w:p>
-      <w:r>
-        <w:t>#Step-wise model</w:t>
-      </w:r>
-    </w:p>
-    <w:p>
-      <w:r>
-        <w:t>cancerTrain$predictTrain = predict(final.mod2, type="response")</w:t>
+        <w:t>cancerTrain$predictTrain2 = predict(final.mod2, type="response")</w:t>
       </w:r>
     </w:p>
     <w:p>
@@ -3195,7 +3194,7 @@
     <w:p/>
     <w:p>
       <w:r>
-        <w:t>#Cancer Train</w:t>
+        <w:t>#Confusion Matrix - Total Model - Cancer Train</w:t>
       </w:r>
     </w:p>
     <w:p>
@@ -3216,7 +3215,7 @@
     <w:p/>
     <w:p>
       <w:r>
-        <w:t>#Cancer test</w:t>
+        <w:t>#Confusion Matrix - Total Model - Cancer Test</w:t>
       </w:r>
     </w:p>
     <w:p>
@@ -3231,146 +3230,227 @@
     </w:p>
     <w:p>
       <w:r>
-        <w:t>table(cancerTrain$target, pred &gt; 0.6)</w:t>
+        <w:t>table(cancerTrain$target, pred &gt; 0.8)</w:t>
       </w:r>
     </w:p>
     <w:p/>
     <w:p>
       <w:r>
+        <w:t>#Confusion Matrix - Stepwise Model - Cancer Train</w:t>
+      </w:r>
+    </w:p>
+    <w:p>
+      <w:r>
+        <w:t>summary(predictTrain2)</w:t>
+      </w:r>
+    </w:p>
+    <w:p>
+      <w:r>
+        <w:t>tapply(predictTrain2, cancerTrain$target, mean)</w:t>
+      </w:r>
+    </w:p>
+    <w:p>
+      <w:r>
+        <w:t>table(cancerTrain$target, predictTrain2 &gt; 0.6)</w:t>
+      </w:r>
+    </w:p>
+    <w:p/>
+    <w:p>
+      <w:r>
+        <w:t>#Confusion Matrix - Step-wise Model - Cancer Test</w:t>
+      </w:r>
+    </w:p>
+    <w:p>
+      <w:r>
+        <w:t>summary(pred2)</w:t>
+      </w:r>
+    </w:p>
+    <w:p>
+      <w:r>
+        <w:t>tapply(pred2, cancerTrain$target, mean)</w:t>
+      </w:r>
+    </w:p>
+    <w:p>
+      <w:r>
+        <w:t>table(cancerTrain$target, pred2 &gt; 0.85)</w:t>
+      </w:r>
+    </w:p>
+    <w:p/>
+    <w:p>
+      <w:r>
+        <w:t>#Residuals</w:t>
+      </w:r>
+    </w:p>
+    <w:p>
+      <w:r>
+        <w:t>mod.res=resid(mod)</w:t>
+      </w:r>
+    </w:p>
+    <w:p>
+      <w:r>
+        <w:t>plot(mod)</w:t>
+      </w:r>
+    </w:p>
+    <w:p>
+      <w:r>
+        <w:t>plot(step.mod)</w:t>
+      </w:r>
+    </w:p>
+    <w:p/>
+    <w:p>
+      <w:r>
+        <w:t>#ROC Curve - Cancer Train</w:t>
+      </w:r>
+    </w:p>
+    <w:p>
+      <w:r>
+        <w:t>ROCRpred = prediction(predictTrain, cancerTrain$target)</w:t>
+      </w:r>
+    </w:p>
+    <w:p>
+      <w:r>
+        <w:t>ROCRpref = performance(ROCRpred, "tpr", "fpr")</w:t>
+      </w:r>
+    </w:p>
+    <w:p>
+      <w:r>
+        <w:t>plot(ROCRpref, colorize=TRUE)</w:t>
+      </w:r>
+    </w:p>
+    <w:p/>
+    <w:p>
+      <w:r>
+        <w:t>#ROC Curve - Cancer Test</w:t>
+      </w:r>
+    </w:p>
+    <w:p>
+      <w:r>
+        <w:t>ROCRpred = prediction(pred, cancerTrain$target)</w:t>
+      </w:r>
+    </w:p>
+    <w:p>
+      <w:r>
+        <w:t>ROCRpref = performance(ROCRpred, "tpr", "fpr")</w:t>
+      </w:r>
+    </w:p>
+    <w:p>
+      <w:r>
+        <w:t>plot(ROCRpref, colorize=TRUE)</w:t>
+      </w:r>
+    </w:p>
+    <w:p/>
+    <w:p>
+      <w:r>
+        <w:t>#ROC Curve - Stepwise - Cancer Test</w:t>
+      </w:r>
+    </w:p>
+    <w:p>
+      <w:r>
+        <w:t>ROCRpred2 = prediction(pred2, cancerTrain$target)</w:t>
+      </w:r>
+    </w:p>
+    <w:p>
+      <w:r>
+        <w:t>ROCRpref2 = performance(ROCRpred2, "tpr", "fpr")</w:t>
+      </w:r>
+    </w:p>
+    <w:p>
+      <w:r>
+        <w:t>plot(ROCRpref2, colorize=TRUE)</w:t>
+      </w:r>
+    </w:p>
+    <w:p/>
+    <w:p>
+      <w:r>
+        <w:t>#ROC Curve - Stepwise - Cancer Train</w:t>
+      </w:r>
+    </w:p>
+    <w:p>
+      <w:r>
+        <w:t>ROCRpred3 = prediction(predictTrain2, cancerTrain$target)</w:t>
+      </w:r>
+    </w:p>
+    <w:p>
+      <w:r>
+        <w:lastRenderedPageBreak/>
+        <w:t>ROCRpref3 = performance(ROCRpred3, "tpr", "fpr")</w:t>
+      </w:r>
+    </w:p>
+    <w:p>
+      <w:r>
+        <w:t>plot(ROCRpref2, colorize=TRUE)</w:t>
+      </w:r>
+    </w:p>
+    <w:p/>
+    <w:p>
+      <w:r>
         <w:t>#Plots</w:t>
       </w:r>
     </w:p>
     <w:p>
       <w:r>
-        <w:t>plot(cancer$BMI, mod.res, ylab="Residuals", xlab="BMI", main="BMI Factors")</w:t>
-      </w:r>
-    </w:p>
-    <w:p>
-      <w:r>
-        <w:t>#CancerTrain</w:t>
-      </w:r>
-    </w:p>
-    <w:p>
-      <w:r>
-        <w:t>ROCRpred = prediction(predictTrain, cancerTrain$target)</w:t>
-      </w:r>
-    </w:p>
-    <w:p>
-      <w:r>
-        <w:t>ROCRpref = performance(ROCRpred, "tpr", "fpr")</w:t>
-      </w:r>
-    </w:p>
-    <w:p>
-      <w:r>
-        <w:t>plot(ROCRpref, colorize=TRUE)</w:t>
-      </w:r>
-    </w:p>
-    <w:p>
-      <w:r>
-        <w:t>mod.res=resid(mod)</w:t>
-      </w:r>
-    </w:p>
-    <w:p>
-      <w:r>
-        <w:t>plot(mod)</w:t>
+        <w:t>plot(cancer$Age, cancer$BMI, col = cancer$target)</w:t>
+      </w:r>
+    </w:p>
+    <w:p>
+      <w:r>
+        <w:t>plot(cancer$BMI, cancer$Glucose, col = cancer$target)</w:t>
+      </w:r>
+    </w:p>
+    <w:p>
+      <w:r>
+        <w:t>plot(cancer$Glucose, cancer$HOMA, col = cancer$target)</w:t>
+      </w:r>
+    </w:p>
+    <w:p>
+      <w:r>
+        <w:t>plot(cancer$Leptin, cancer$BMI, col = cancer$target)</w:t>
+      </w:r>
+    </w:p>
+    <w:p>
+      <w:r>
+        <w:t>plot(cancerTrain$BMI, cancerTrain$predictTrain, col = cancer$target)</w:t>
+      </w:r>
+    </w:p>
+    <w:p>
+      <w:r>
+        <w:t>plot(cancerTrain$Insulin, cancerTrain$HOMA, col = cancer$target)</w:t>
+      </w:r>
+    </w:p>
+    <w:p>
+      <w:r>
+        <w:t>View(cancer)</w:t>
       </w:r>
     </w:p>
     <w:p/>
     <w:p>
       <w:r>
-        <w:t>#CancerTest</w:t>
-      </w:r>
-    </w:p>
-    <w:p>
-      <w:r>
-        <w:t>ROCRpred = prediction(pred, cancerTrain$target)</w:t>
-      </w:r>
-    </w:p>
-    <w:p>
-      <w:r>
-        <w:t>ROCRpref = performance(ROCRpred, "tpr", "fpr")</w:t>
-      </w:r>
-    </w:p>
-    <w:p>
-      <w:r>
-        <w:t>plot(ROCRpref, colorize=TRUE)</w:t>
-      </w:r>
-    </w:p>
-    <w:p>
-      <w:r>
-        <w:t>mod.res=resid(mod)</w:t>
-      </w:r>
-    </w:p>
-    <w:p>
-      <w:r>
-        <w:t>plot(mod)</w:t>
+        <w:t>cancer$New_BMI[which(cancer$BMI &lt;= 19)] &lt;-'Underweight'</w:t>
+      </w:r>
+    </w:p>
+    <w:p>
+      <w:r>
+        <w:t>cancer$New_BMI[which(cancer$BMI &gt; 19 &amp; cancer$BMI &lt;= 25)] &lt;-'Normal'</w:t>
+      </w:r>
+    </w:p>
+    <w:p>
+      <w:r>
+        <w:t>cancer$New_BMI[which(cancer$BMI &gt; 25 &amp; cancer$BMI &lt;= 30)] &lt;-'Overweight'</w:t>
+      </w:r>
+    </w:p>
+    <w:p>
+      <w:r>
+        <w:t>cancer$New_BMI[which(cancer$BMI &gt; 30)] &lt;- 'Obese'</w:t>
+      </w:r>
+    </w:p>
+    <w:p>
+      <w:r>
+        <w:t>View(cancer)</w:t>
       </w:r>
     </w:p>
     <w:p/>
     <w:p>
       <w:r>
-        <w:t>plot(cancer$Age, cancer$BMI, col = cancer$target)</w:t>
-      </w:r>
-    </w:p>
-    <w:p>
-      <w:r>
-        <w:t>plot(cancer$BMI, cancer$Glucose, col = cancer$target)</w:t>
-      </w:r>
-    </w:p>
-    <w:p>
-      <w:r>
-        <w:t>plot(cancer$Glucose, cancer$HOMA, col = cancer$target)</w:t>
-      </w:r>
-    </w:p>
-    <w:p>
-      <w:r>
-        <w:t>plot(cancer$Leptin, cancer$BMI, col = cancer$target)</w:t>
-      </w:r>
-    </w:p>
-    <w:p>
-      <w:r>
-        <w:t>plot(cancerTrain$BMI, cancerTrain$predictTrain, col = cancer$target)</w:t>
-      </w:r>
-    </w:p>
-    <w:p>
-      <w:r>
-        <w:t>plot(cancerTrain$Insulin, cancerTrain$HOMA, col = cancer$target)</w:t>
-      </w:r>
-    </w:p>
-    <w:p>
-      <w:r>
-        <w:t>View(cancer)</w:t>
-      </w:r>
-    </w:p>
-    <w:p/>
-    <w:p>
-      <w:r>
-        <w:t>cancer$New_BMI[which(cancer$BMI &lt;= 19)] &lt;-'Underweight'</w:t>
-      </w:r>
-    </w:p>
-    <w:p>
-      <w:r>
-        <w:t>cancer$New_BMI[which(cancer$BMI &gt; 19 &amp; cancer$BMI &lt;= 25)] &lt;-'Normal'</w:t>
-      </w:r>
-    </w:p>
-    <w:p>
-      <w:r>
-        <w:t>cancer$New_BMI[which(cancer$BMI &gt; 25 &amp; cancer$BMI &lt;= 30)] &lt;-'Overweight'</w:t>
-      </w:r>
-    </w:p>
-    <w:p>
-      <w:r>
-        <w:t>cancer$New_BMI[which(cancer$BMI &gt; 30)] &lt;- 'Obese'</w:t>
-      </w:r>
-    </w:p>
-    <w:p>
-      <w:r>
-        <w:t>View(cancer)</w:t>
-      </w:r>
-    </w:p>
-    <w:p/>
-    <w:p>
-      <w:r>
         <w:t>box_plot &lt;- ggplot(cancer, aes(x = New_BMI, y = Age))</w:t>
       </w:r>
     </w:p>
@@ -3381,7 +3461,6 @@
     </w:p>
     <w:p>
       <w:r>
-        <w:lastRenderedPageBreak/>
         <w:t>box_plot +</w:t>
       </w:r>
     </w:p>
@@ -3471,6 +3550,13 @@
       </w:r>
     </w:p>
     <w:p/>
+    <w:p/>
+    <w:p>
+      <w:r>
+        <w:lastRenderedPageBreak/>
+        <w:t>#Color plot</w:t>
+      </w:r>
+    </w:p>
     <w:p>
       <w:r>
         <w:t>cancer_feature_set &lt;- cancer[1:9]</w:t>

</xml_diff>